<commit_message>
modified the shell script to use pandoc in it's current location
</commit_message>
<xml_diff>
--- a/MS/predatordiversity_source.docx
+++ b/MS/predatordiversity_source.docx
@@ -120,6 +120,307 @@
         <w:t xml:space="preserve">Romero</w:t>
       </w:r>
     </w:p>
+    <w:p>
+      <w:pPr>
+        <w:pStyle w:val="SourceCode"/>
+      </w:pPr>
+      <w:r>
+        <w:rPr>
+          <w:rStyle w:val="VerbatimChar"/>
+        </w:rPr>
+        <w:t xml:space="preserve">## treatment</w:t>
+      </w:r>
+      <w:r>
+        <w:cr/>
+      </w:r>
+      <w:r>
+        <w:rPr>
+          <w:rStyle w:val="VerbatimChar"/>
+        </w:rPr>
+        <w:t xml:space="preserve">##         andro       control         elong elong + andro elong + leech </w:t>
+      </w:r>
+      <w:r>
+        <w:cr/>
+      </w:r>
+      <w:r>
+        <w:rPr>
+          <w:rStyle w:val="VerbatimChar"/>
+        </w:rPr>
+        <w:t xml:space="preserve">##             5             5             5             5             5 </w:t>
+      </w:r>
+      <w:r>
+        <w:cr/>
+      </w:r>
+      <w:r>
+        <w:rPr>
+          <w:rStyle w:val="VerbatimChar"/>
+        </w:rPr>
+        <w:t xml:space="preserve">##   elong + tab         leech       tabanid </w:t>
+      </w:r>
+      <w:r>
+        <w:cr/>
+      </w:r>
+      <w:r>
+        <w:rPr>
+          <w:rStyle w:val="VerbatimChar"/>
+        </w:rPr>
+        <w:t xml:space="preserve">##             5             5             5</w:t>
+      </w:r>
+    </w:p>
+    <w:p>
+      <w:pPr>
+        <w:pStyle w:val="SourceCode"/>
+      </w:pPr>
+      <w:r>
+        <w:rPr>
+          <w:rStyle w:val="VerbatimChar"/>
+        </w:rPr>
+        <w:t xml:space="preserve">##   eu  Id  wt            name    N   X15N d15N emerged   fine n15.leaves</w:t>
+      </w:r>
+      <w:r>
+        <w:cr/>
+      </w:r>
+      <w:r>
+        <w:rPr>
+          <w:rStyle w:val="VerbatimChar"/>
+        </w:rPr>
+        <w:t xml:space="preserve">## 1  1 EU1 5.8              B1 46.9 0.3653 -2.8       0 0.5783         31</w:t>
+      </w:r>
+      <w:r>
+        <w:cr/>
+      </w:r>
+      <w:r>
+        <w:rPr>
+          <w:rStyle w:val="VerbatimChar"/>
+        </w:rPr>
+        <w:t xml:space="preserve">## 2  2 EU2 6.2              B6 82.2 0.3713 13.6       0 0.6755         26</w:t>
+      </w:r>
+      <w:r>
+        <w:cr/>
+      </w:r>
+      <w:r>
+        <w:rPr>
+          <w:rStyle w:val="VerbatimChar"/>
+        </w:rPr>
+        <w:t xml:space="preserve">## 3  3 EU3 6.2              B7 46.8 0.3694  8.4       0 0.1966          6</w:t>
+      </w:r>
+      <w:r>
+        <w:cr/>
+      </w:r>
+      <w:r>
+        <w:rPr>
+          <w:rStyle w:val="VerbatimChar"/>
+        </w:rPr>
+        <w:t xml:space="preserve">## 4  4 EU4 6.2              D6 34.4 0.3714 13.9       1 1.3413          4</w:t>
+      </w:r>
+      <w:r>
+        <w:cr/>
+      </w:r>
+      <w:r>
+        <w:rPr>
+          <w:rStyle w:val="VerbatimChar"/>
+        </w:rPr>
+        <w:t xml:space="preserve">## 5  5 EU5 5.9 Romero_Tray1_A1 51.4 0.3700 10.1       4 0.8255         11</w:t>
+      </w:r>
+      <w:r>
+        <w:cr/>
+      </w:r>
+      <w:r>
+        <w:rPr>
+          <w:rStyle w:val="VerbatimChar"/>
+        </w:rPr>
+        <w:t xml:space="preserve">## 6  6 EU6 5.8              D7 59.6 0.3733 19.1       2 0.4996         40</w:t>
+      </w:r>
+      <w:r>
+        <w:cr/>
+      </w:r>
+      <w:r>
+        <w:rPr>
+          <w:rStyle w:val="VerbatimChar"/>
+        </w:rPr>
+        <w:t xml:space="preserve">##   leaf.mass bromeliad growth     treatment fine.detritus mass.g. decomp</w:t>
+      </w:r>
+      <w:r>
+        <w:cr/>
+      </w:r>
+      <w:r>
+        <w:rPr>
+          <w:rStyle w:val="VerbatimChar"/>
+        </w:rPr>
+        <w:t xml:space="preserve">## 1    0.9677         6   5.06         andro             1   1.514 0.3608</w:t>
+      </w:r>
+      <w:r>
+        <w:cr/>
+      </w:r>
+      <w:r>
+        <w:rPr>
+          <w:rStyle w:val="VerbatimChar"/>
+        </w:rPr>
+        <w:t xml:space="preserve">## 2    0.9127         9   5.58       tabanid            10   1.498 0.3908</w:t>
+      </w:r>
+      <w:r>
+        <w:cr/>
+      </w:r>
+      <w:r>
+        <w:rPr>
+          <w:rStyle w:val="VerbatimChar"/>
+        </w:rPr>
+        <w:t xml:space="preserve">## 3    1.0063        12   6.48       tabanid            18   1.506 0.3319</w:t>
+      </w:r>
+      <w:r>
+        <w:cr/>
+      </w:r>
+      <w:r>
+        <w:rPr>
+          <w:rStyle w:val="VerbatimChar"/>
+        </w:rPr>
+        <w:t xml:space="preserve">## 4    1.0193         3   3.50 elong + andro            33   1.504 0.3221</w:t>
+      </w:r>
+      <w:r>
+        <w:cr/>
+      </w:r>
+      <w:r>
+        <w:rPr>
+          <w:rStyle w:val="VerbatimChar"/>
+        </w:rPr>
+        <w:t xml:space="preserve">## 5    0.9035        10   3.34       control            20   1.502 0.3985</w:t>
+      </w:r>
+      <w:r>
+        <w:cr/>
+      </w:r>
+      <w:r>
+        <w:rPr>
+          <w:rStyle w:val="VerbatimChar"/>
+        </w:rPr>
+        <w:t xml:space="preserve">## 6    0.9469         8  -1.12 elong + andro             8   1.514 0.3748</w:t>
+      </w:r>
+      <w:r>
+        <w:cr/>
+      </w:r>
+      <w:r>
+        <w:rPr>
+          <w:rStyle w:val="VerbatimChar"/>
+        </w:rPr>
+        <w:t xml:space="preserve">##   Culicidae Chironomidae Tipulidae Psychodidae Scirtidae total.surv leech</w:t>
+      </w:r>
+      <w:r>
+        <w:cr/>
+      </w:r>
+      <w:r>
+        <w:rPr>
+          <w:rStyle w:val="VerbatimChar"/>
+        </w:rPr>
+        <w:t xml:space="preserve">## 1         0            1         1           0         0          2     0</w:t>
+      </w:r>
+      <w:r>
+        <w:cr/>
+      </w:r>
+      <w:r>
+        <w:rPr>
+          <w:rStyle w:val="VerbatimChar"/>
+        </w:rPr>
+        <w:t xml:space="preserve">## 2         0            0         0           0         5          5     0</w:t>
+      </w:r>
+      <w:r>
+        <w:cr/>
+      </w:r>
+      <w:r>
+        <w:rPr>
+          <w:rStyle w:val="VerbatimChar"/>
+        </w:rPr>
+        <w:t xml:space="preserve">## 3         1            1         0           0         3          5     0</w:t>
+      </w:r>
+      <w:r>
+        <w:cr/>
+      </w:r>
+      <w:r>
+        <w:rPr>
+          <w:rStyle w:val="VerbatimChar"/>
+        </w:rPr>
+        <w:t xml:space="preserve">## 4         0            2         1           1         3          7     0</w:t>
+      </w:r>
+      <w:r>
+        <w:cr/>
+      </w:r>
+      <w:r>
+        <w:rPr>
+          <w:rStyle w:val="VerbatimChar"/>
+        </w:rPr>
+        <w:t xml:space="preserve">## 5         3           13         1           1         2         20     0</w:t>
+      </w:r>
+      <w:r>
+        <w:cr/>
+      </w:r>
+      <w:r>
+        <w:rPr>
+          <w:rStyle w:val="VerbatimChar"/>
+        </w:rPr>
+        <w:t xml:space="preserve">## 6         0            0         1           0         0          1     0</w:t>
+      </w:r>
+      <w:r>
+        <w:cr/>
+      </w:r>
+      <w:r>
+        <w:rPr>
+          <w:rStyle w:val="VerbatimChar"/>
+        </w:rPr>
+        <w:t xml:space="preserve">##   andro tab elong</w:t>
+      </w:r>
+      <w:r>
+        <w:cr/>
+      </w:r>
+      <w:r>
+        <w:rPr>
+          <w:rStyle w:val="VerbatimChar"/>
+        </w:rPr>
+        <w:t xml:space="preserve">## 1     1   0     0</w:t>
+      </w:r>
+      <w:r>
+        <w:cr/>
+      </w:r>
+      <w:r>
+        <w:rPr>
+          <w:rStyle w:val="VerbatimChar"/>
+        </w:rPr>
+        <w:t xml:space="preserve">## 2     0   1     0</w:t>
+      </w:r>
+      <w:r>
+        <w:cr/>
+      </w:r>
+      <w:r>
+        <w:rPr>
+          <w:rStyle w:val="VerbatimChar"/>
+        </w:rPr>
+        <w:t xml:space="preserve">## 3     0   1     0</w:t>
+      </w:r>
+      <w:r>
+        <w:cr/>
+      </w:r>
+      <w:r>
+        <w:rPr>
+          <w:rStyle w:val="VerbatimChar"/>
+        </w:rPr>
+        <w:t xml:space="preserve">## 4     1   0     1</w:t>
+      </w:r>
+      <w:r>
+        <w:cr/>
+      </w:r>
+      <w:r>
+        <w:rPr>
+          <w:rStyle w:val="VerbatimChar"/>
+        </w:rPr>
+        <w:t xml:space="preserve">## 5     0   0     0</w:t>
+      </w:r>
+      <w:r>
+        <w:cr/>
+      </w:r>
+      <w:r>
+        <w:rPr>
+          <w:rStyle w:val="VerbatimChar"/>
+        </w:rPr>
+        <w:t xml:space="preserve">## 6     1   0     1</w:t>
+      </w:r>
+    </w:p>
     <w:bookmarkStart w:id="21" w:name="introduction"/>
     <w:p>
       <w:pPr>
@@ -218,7 +519,16 @@
     <w:bookmarkEnd w:id="24"/>
     <w:p>
       <w:r>
-        <w:t xml:space="preserve">Predators which are closer in the phylogeny are more likely to occur in the same bromeliads, and to do so with a similar overall metabolic capacity.</w:t>
+        <w:t xml:space="preserve">Predators which are closer in the phylogeny are more likely to occur in the same bromeliads, and to do so with a similar overall metabolic capacity.(F</w:t>
+      </w:r>
+      <w:r>
+        <w:rPr>
+          <w:vertAlign w:val="subscript"/>
+        </w:rPr>
+        <w:t xml:space="preserve">1,89</w:t>
+      </w:r>
+      <w:r>
+        <w:t xml:space="preserve">=3.9381,P=0.0503).</w:t>
       </w:r>
     </w:p>
     <w:bookmarkStart w:id="25" w:name="diet-similarity-and-phylogenetic-distance"/>
@@ -257,7 +567,7 @@
     <w:bookmarkEnd w:id="26"/>
     <w:p>
       <w:r>
-        <w:t xml:space="preserve">All increases in predator phylogenetic diversity beyond damselflies resulted in a reduction of prey mortality; however, these did not reduce predator survivorship.</w:t>
+        <w:t xml:space="preserve">All increases in predator phylogenetic diversity beyond damselflies resulted in a reduction of prey mortality.</w:t>
       </w:r>
     </w:p>
     <w:bookmarkStart w:id="27" w:name="figures"/>
@@ -333,7 +643,7 @@
               <a:graphicData uri="http://schemas.openxmlformats.org/drawingml/2006/picture">
                 <pic:pic>
                   <pic:nvPicPr>
-                    <pic:cNvPr descr="figure/unnamed-chunk-1.png" id="0" name="Picture"/>
+                    <pic:cNvPr descr="figure/feeding_trial.png" id="0" name="Picture"/>
                     <pic:cNvPicPr>
                       <a:picLocks noChangeArrowheads="1" noChangeAspect="1"/>
                     </pic:cNvPicPr>
@@ -374,526 +684,78 @@
         <w:t xml:space="preserve">FALSE</w:t>
       </w:r>
     </w:p>
-    <w:bookmarkStart w:id="30" w:name="tables"/>
-    <w:p>
-      <w:pPr>
-        <w:pStyle w:val="Heading3"/>
-      </w:pPr>
-      <w:r>
-        <w:t xml:space="preserve">Tables</w:t>
-      </w:r>
-    </w:p>
-    <w:bookmarkEnd w:id="30"/>
-    <w:bookmarkStart w:id="31" w:name="table-1-phylogenetic-distance-effects-on-the-correlation-of-metabolic-capacity-among-predators."/>
-    <w:p>
-      <w:pPr>
-        <w:pStyle w:val="Heading4"/>
-      </w:pPr>
-      <w:r>
-        <w:t xml:space="preserve">Table 1: phylogenetic distance effects on the correlation of metabolic capacity among predators.</w:t>
+    <w:p>
+      <w:r>
+        <w:drawing>
+          <wp:inline>
+            <wp:extent cx="6489700" cy="6489700"/>
+            <wp:effectExtent b="0" l="0" r="0" t="0"/>
+            <wp:docPr descr="" id="1" name="Picture"/>
+            <a:graphic>
+              <a:graphicData uri="http://schemas.openxmlformats.org/drawingml/2006/picture">
+                <pic:pic>
+                  <pic:nvPicPr>
+                    <pic:cNvPr descr="figure/FIG_PD_experiment.png" id="0" name="Picture"/>
+                    <pic:cNvPicPr>
+                      <a:picLocks noChangeArrowheads="1" noChangeAspect="1"/>
+                    </pic:cNvPicPr>
+                  </pic:nvPicPr>
+                  <pic:blipFill>
+                    <a:blip r:embed="rId30"/>
+                    <a:stretch>
+                      <a:fillRect/>
+                    </a:stretch>
+                  </pic:blipFill>
+                  <pic:spPr bwMode="auto">
+                    <a:xfrm>
+                      <a:off x="0" y="0"/>
+                      <a:ext cx="6489700" cy="6489700"/>
+                    </a:xfrm>
+                    <a:prstGeom prst="rect">
+                      <a:avLst/>
+                    </a:prstGeom>
+                    <a:noFill/>
+                    <a:ln w="9525">
+                      <a:noFill/>
+                      <a:headEnd/>
+                      <a:tailEnd/>
+                    </a:ln>
+                  </pic:spPr>
+                </pic:pic>
+              </a:graphicData>
+            </a:graphic>
+          </wp:inline>
+        </w:drawing>
+      </w:r>
+    </w:p>
+    <w:p>
+      <w:pPr>
+        <w:pStyle w:val="ImageCaption"/>
+      </w:pPr>
+      <w:r>
+        <w:t xml:space="preserve">FALSE</w:t>
+      </w:r>
+    </w:p>
+    <w:bookmarkStart w:id="31" w:name="discussion"/>
+    <w:p>
+      <w:pPr>
+        <w:pStyle w:val="Heading2"/>
+      </w:pPr>
+      <w:r>
+        <w:t xml:space="preserve">Discussion</w:t>
       </w:r>
     </w:p>
     <w:bookmarkEnd w:id="31"/>
-    <w:tbl>
-      <w:tblPr>
-        <w:tblStyle w:val="TableNormal"/>
-      </w:tblPr>
-      <w:tblGrid>
-        <w:gridCol w:w="1760"/>
-        <w:gridCol w:w="550"/>
-        <w:gridCol w:w="990"/>
-        <w:gridCol w:w="1100"/>
-        <w:gridCol w:w="1100"/>
-        <w:gridCol w:w="1100"/>
-      </w:tblGrid>
-      <w:tr>
-        <w:tc>
-          <w:tcPr>
-            <w:tcBorders>
-              <w:bottom w:val="single"/>
-            </w:tcBorders>
-            <w:vAlign w:val="bottom"/>
-          </w:tcPr>
-          <w:p>
-            <w:pPr>
-              <w:jc w:val="center"/>
-            </w:pPr>
-            <w:r>
-              <w:t xml:space="preserve"> </w:t>
-            </w:r>
-          </w:p>
-        </w:tc>
-        <w:tc>
-          <w:tcPr>
-            <w:tcBorders>
-              <w:bottom w:val="single"/>
-            </w:tcBorders>
-            <w:vAlign w:val="bottom"/>
-          </w:tcPr>
-          <w:p>
-            <w:pPr>
-              <w:jc w:val="center"/>
-            </w:pPr>
-            <w:r>
-              <w:t xml:space="preserve">Df</w:t>
-            </w:r>
-          </w:p>
-        </w:tc>
-        <w:tc>
-          <w:tcPr>
-            <w:tcBorders>
-              <w:bottom w:val="single"/>
-            </w:tcBorders>
-            <w:vAlign w:val="bottom"/>
-          </w:tcPr>
-          <w:p>
-            <w:pPr>
-              <w:jc w:val="center"/>
-            </w:pPr>
-            <w:r>
-              <w:t xml:space="preserve">Sum Sq</w:t>
-            </w:r>
-          </w:p>
-        </w:tc>
-        <w:tc>
-          <w:tcPr>
-            <w:tcBorders>
-              <w:bottom w:val="single"/>
-            </w:tcBorders>
-            <w:vAlign w:val="bottom"/>
-          </w:tcPr>
-          <w:p>
-            <w:pPr>
-              <w:jc w:val="center"/>
-            </w:pPr>
-            <w:r>
-              <w:t xml:space="preserve">Mean Sq</w:t>
-            </w:r>
-          </w:p>
-        </w:tc>
-        <w:tc>
-          <w:tcPr>
-            <w:tcBorders>
-              <w:bottom w:val="single"/>
-            </w:tcBorders>
-            <w:vAlign w:val="bottom"/>
-          </w:tcPr>
-          <w:p>
-            <w:pPr>
-              <w:jc w:val="center"/>
-            </w:pPr>
-            <w:r>
-              <w:t xml:space="preserve">F value</w:t>
-            </w:r>
-          </w:p>
-        </w:tc>
-        <w:tc>
-          <w:tcPr>
-            <w:tcBorders>
-              <w:bottom w:val="single"/>
-            </w:tcBorders>
-            <w:vAlign w:val="bottom"/>
-          </w:tcPr>
-          <w:p>
-            <w:pPr>
-              <w:jc w:val="center"/>
-            </w:pPr>
-            <w:r>
-              <w:t xml:space="preserve">Pr(&gt;F)</w:t>
-            </w:r>
-          </w:p>
-        </w:tc>
-      </w:tr>
-      <w:tr>
-        <w:tc>
-          <w:p>
-            <w:pPr>
-              <w:jc w:val="center"/>
-            </w:pPr>
-            <w:r>
-              <w:rPr>
-                <w:b/>
-              </w:rPr>
-              <w:t xml:space="preserve">PD</w:t>
-            </w:r>
-          </w:p>
-        </w:tc>
-        <w:tc>
-          <w:p>
-            <w:pPr>
-              <w:jc w:val="center"/>
-            </w:pPr>
-            <w:r>
-              <w:t xml:space="preserve">1</w:t>
-            </w:r>
-          </w:p>
-        </w:tc>
-        <w:tc>
-          <w:p>
-            <w:pPr>
-              <w:jc w:val="center"/>
-            </w:pPr>
-            <w:r>
-              <w:t xml:space="preserve">0.3631</w:t>
-            </w:r>
-          </w:p>
-        </w:tc>
-        <w:tc>
-          <w:p>
-            <w:pPr>
-              <w:jc w:val="center"/>
-            </w:pPr>
-            <w:r>
-              <w:t xml:space="preserve">0.3631</w:t>
-            </w:r>
-          </w:p>
-        </w:tc>
-        <w:tc>
-          <w:p>
-            <w:pPr>
-              <w:jc w:val="center"/>
-            </w:pPr>
-            <w:r>
-              <w:t xml:space="preserve">3.938</w:t>
-            </w:r>
-          </w:p>
-        </w:tc>
-        <w:tc>
-          <w:p>
-            <w:pPr>
-              <w:jc w:val="center"/>
-            </w:pPr>
-            <w:r>
-              <w:t xml:space="preserve">0.05028</w:t>
-            </w:r>
-          </w:p>
-        </w:tc>
-      </w:tr>
-      <w:tr>
-        <w:tc>
-          <w:p>
-            <w:pPr>
-              <w:jc w:val="center"/>
-            </w:pPr>
-            <w:r>
-              <w:rPr>
-                <w:b/>
-              </w:rPr>
-              <w:t xml:space="preserve">Residuals</w:t>
-            </w:r>
-          </w:p>
-        </w:tc>
-        <w:tc>
-          <w:p>
-            <w:pPr>
-              <w:jc w:val="center"/>
-            </w:pPr>
-            <w:r>
-              <w:t xml:space="preserve">89</w:t>
-            </w:r>
-          </w:p>
-        </w:tc>
-        <w:tc>
-          <w:p>
-            <w:pPr>
-              <w:jc w:val="center"/>
-            </w:pPr>
-            <w:r>
-              <w:t xml:space="preserve">8.205</w:t>
-            </w:r>
-          </w:p>
-        </w:tc>
-        <w:tc>
-          <w:p>
-            <w:pPr>
-              <w:jc w:val="center"/>
-            </w:pPr>
-            <w:r>
-              <w:t xml:space="preserve">0.0922</w:t>
-            </w:r>
-          </w:p>
-        </w:tc>
-        <w:tc>
-          <w:p>
-            <w:pPr>
-              <w:jc w:val="center"/>
-            </w:pPr>
-          </w:p>
-        </w:tc>
-        <w:tc>
-          <w:p>
-            <w:pPr>
-              <w:jc w:val="center"/>
-            </w:pPr>
-          </w:p>
-        </w:tc>
-      </w:tr>
-    </w:tbl>
-    <w:bookmarkStart w:id="32" w:name="table2"/>
-    <w:p>
-      <w:pPr>
-        <w:pStyle w:val="Heading4"/>
-      </w:pPr>
-      <w:r>
-        <w:t xml:space="preserve">Table2:</w:t>
+    <w:bookmarkStart w:id="32" w:name="works-cited"/>
+    <w:p>
+      <w:pPr>
+        <w:pStyle w:val="Heading2"/>
+      </w:pPr>
+      <w:r>
+        <w:t xml:space="preserve">Works Cited</w:t>
       </w:r>
     </w:p>
     <w:bookmarkEnd w:id="32"/>
-    <w:tbl>
-      <w:tblPr>
-        <w:tblStyle w:val="TableNormal"/>
-      </w:tblPr>
-      <w:tblGrid>
-        <w:gridCol w:w="1760"/>
-        <w:gridCol w:w="550"/>
-        <w:gridCol w:w="990"/>
-        <w:gridCol w:w="1100"/>
-        <w:gridCol w:w="1100"/>
-        <w:gridCol w:w="1100"/>
-      </w:tblGrid>
-      <w:tr>
-        <w:tc>
-          <w:tcPr>
-            <w:tcBorders>
-              <w:bottom w:val="single"/>
-            </w:tcBorders>
-            <w:vAlign w:val="bottom"/>
-          </w:tcPr>
-          <w:p>
-            <w:pPr>
-              <w:jc w:val="center"/>
-            </w:pPr>
-            <w:r>
-              <w:t xml:space="preserve"> </w:t>
-            </w:r>
-          </w:p>
-        </w:tc>
-        <w:tc>
-          <w:tcPr>
-            <w:tcBorders>
-              <w:bottom w:val="single"/>
-            </w:tcBorders>
-            <w:vAlign w:val="bottom"/>
-          </w:tcPr>
-          <w:p>
-            <w:pPr>
-              <w:jc w:val="center"/>
-            </w:pPr>
-            <w:r>
-              <w:t xml:space="preserve">Df</w:t>
-            </w:r>
-          </w:p>
-        </w:tc>
-        <w:tc>
-          <w:tcPr>
-            <w:tcBorders>
-              <w:bottom w:val="single"/>
-            </w:tcBorders>
-            <w:vAlign w:val="bottom"/>
-          </w:tcPr>
-          <w:p>
-            <w:pPr>
-              <w:jc w:val="center"/>
-            </w:pPr>
-            <w:r>
-              <w:t xml:space="preserve">Sum Sq</w:t>
-            </w:r>
-          </w:p>
-        </w:tc>
-        <w:tc>
-          <w:tcPr>
-            <w:tcBorders>
-              <w:bottom w:val="single"/>
-            </w:tcBorders>
-            <w:vAlign w:val="bottom"/>
-          </w:tcPr>
-          <w:p>
-            <w:pPr>
-              <w:jc w:val="center"/>
-            </w:pPr>
-            <w:r>
-              <w:t xml:space="preserve">Mean Sq</w:t>
-            </w:r>
-          </w:p>
-        </w:tc>
-        <w:tc>
-          <w:tcPr>
-            <w:tcBorders>
-              <w:bottom w:val="single"/>
-            </w:tcBorders>
-            <w:vAlign w:val="bottom"/>
-          </w:tcPr>
-          <w:p>
-            <w:pPr>
-              <w:jc w:val="center"/>
-            </w:pPr>
-            <w:r>
-              <w:t xml:space="preserve">F value</w:t>
-            </w:r>
-          </w:p>
-        </w:tc>
-        <w:tc>
-          <w:tcPr>
-            <w:tcBorders>
-              <w:bottom w:val="single"/>
-            </w:tcBorders>
-            <w:vAlign w:val="bottom"/>
-          </w:tcPr>
-          <w:p>
-            <w:pPr>
-              <w:jc w:val="center"/>
-            </w:pPr>
-            <w:r>
-              <w:t xml:space="preserve">Pr(&gt;F)</w:t>
-            </w:r>
-          </w:p>
-        </w:tc>
-      </w:tr>
-      <w:tr>
-        <w:tc>
-          <w:p>
-            <w:pPr>
-              <w:jc w:val="center"/>
-            </w:pPr>
-            <w:r>
-              <w:rPr>
-                <w:b/>
-              </w:rPr>
-              <w:t xml:space="preserve">PD</w:t>
-            </w:r>
-          </w:p>
-        </w:tc>
-        <w:tc>
-          <w:p>
-            <w:pPr>
-              <w:jc w:val="center"/>
-            </w:pPr>
-            <w:r>
-              <w:t xml:space="preserve">1</w:t>
-            </w:r>
-          </w:p>
-        </w:tc>
-        <w:tc>
-          <w:p>
-            <w:pPr>
-              <w:jc w:val="center"/>
-            </w:pPr>
-            <w:r>
-              <w:t xml:space="preserve">0.002891</w:t>
-            </w:r>
-          </w:p>
-        </w:tc>
-        <w:tc>
-          <w:p>
-            <w:pPr>
-              <w:jc w:val="center"/>
-            </w:pPr>
-            <w:r>
-              <w:t xml:space="preserve">0.002891</w:t>
-            </w:r>
-          </w:p>
-        </w:tc>
-        <w:tc>
-          <w:p>
-            <w:pPr>
-              <w:jc w:val="center"/>
-            </w:pPr>
-            <w:r>
-              <w:t xml:space="preserve">0.2807</w:t>
-            </w:r>
-          </w:p>
-        </w:tc>
-        <w:tc>
-          <w:p>
-            <w:pPr>
-              <w:jc w:val="center"/>
-            </w:pPr>
-            <w:r>
-              <w:t xml:space="preserve">0.6243</w:t>
-            </w:r>
-          </w:p>
-        </w:tc>
-      </w:tr>
-      <w:tr>
-        <w:tc>
-          <w:p>
-            <w:pPr>
-              <w:jc w:val="center"/>
-            </w:pPr>
-            <w:r>
-              <w:rPr>
-                <w:b/>
-              </w:rPr>
-              <w:t xml:space="preserve">Residuals</w:t>
-            </w:r>
-          </w:p>
-        </w:tc>
-        <w:tc>
-          <w:p>
-            <w:pPr>
-              <w:jc w:val="center"/>
-            </w:pPr>
-            <w:r>
-              <w:t xml:space="preserve">4</w:t>
-            </w:r>
-          </w:p>
-        </w:tc>
-        <w:tc>
-          <w:p>
-            <w:pPr>
-              <w:jc w:val="center"/>
-            </w:pPr>
-            <w:r>
-              <w:t xml:space="preserve">0.0412</w:t>
-            </w:r>
-          </w:p>
-        </w:tc>
-        <w:tc>
-          <w:p>
-            <w:pPr>
-              <w:jc w:val="center"/>
-            </w:pPr>
-            <w:r>
-              <w:t xml:space="preserve">0.0103</w:t>
-            </w:r>
-          </w:p>
-        </w:tc>
-        <w:tc>
-          <w:p>
-            <w:pPr>
-              <w:jc w:val="center"/>
-            </w:pPr>
-          </w:p>
-        </w:tc>
-        <w:tc>
-          <w:p>
-            <w:pPr>
-              <w:jc w:val="center"/>
-            </w:pPr>
-          </w:p>
-        </w:tc>
-      </w:tr>
-    </w:tbl>
-    <w:bookmarkStart w:id="33" w:name="discussion"/>
-    <w:p>
-      <w:pPr>
-        <w:pStyle w:val="Heading2"/>
-      </w:pPr>
-      <w:r>
-        <w:t xml:space="preserve">Discussion</w:t>
-      </w:r>
-    </w:p>
-    <w:bookmarkEnd w:id="33"/>
-    <w:bookmarkStart w:id="34" w:name="works-cited"/>
-    <w:p>
-      <w:pPr>
-        <w:pStyle w:val="Heading2"/>
-      </w:pPr>
-      <w:r>
-        <w:t xml:space="preserve">Works Cited</w:t>
-      </w:r>
-    </w:p>
-    <w:bookmarkEnd w:id="34"/>
   </w:body>
 </w:document>
 </file>
@@ -905,7 +767,7 @@
 <file path=word/numbering.xml><?xml version="1.0" encoding="utf-8"?>
 <w:numbering xmlns:w="http://schemas.openxmlformats.org/wordprocessingml/2006/main">
   <w:abstractNum w:abstractNumId="0">
-    <w:nsid w:val="3abc6398"/>
+    <w:nsid w:val="c631013b"/>
     <w:multiLevelType w:val="multilevel"/>
     <w:lvl w:ilvl="0">
       <w:numFmt w:val="bullet"/>
@@ -986,7 +848,7 @@
     </w:lvl>
   </w:abstractNum>
   <w:abstractNum w:abstractNumId="2">
-    <w:nsid w:val="eb2c7c54"/>
+    <w:nsid w:val="cd85a2f6"/>
     <w:multiLevelType w:val="multilevel"/>
     <w:lvl w:ilvl="0">
       <w:start w:val="1"/>

</xml_diff>

<commit_message>
minor changes to source file
</commit_message>
<xml_diff>
--- a/MS/predatordiversity_source.docx
+++ b/MS/predatordiversity_source.docx
@@ -120,307 +120,6 @@
         <w:t xml:space="preserve">Romero</w:t>
       </w:r>
     </w:p>
-    <w:p>
-      <w:pPr>
-        <w:pStyle w:val="SourceCode"/>
-      </w:pPr>
-      <w:r>
-        <w:rPr>
-          <w:rStyle w:val="VerbatimChar"/>
-        </w:rPr>
-        <w:t xml:space="preserve">## treatment</w:t>
-      </w:r>
-      <w:r>
-        <w:cr/>
-      </w:r>
-      <w:r>
-        <w:rPr>
-          <w:rStyle w:val="VerbatimChar"/>
-        </w:rPr>
-        <w:t xml:space="preserve">##         andro       control         elong elong + andro elong + leech </w:t>
-      </w:r>
-      <w:r>
-        <w:cr/>
-      </w:r>
-      <w:r>
-        <w:rPr>
-          <w:rStyle w:val="VerbatimChar"/>
-        </w:rPr>
-        <w:t xml:space="preserve">##             5             5             5             5             5 </w:t>
-      </w:r>
-      <w:r>
-        <w:cr/>
-      </w:r>
-      <w:r>
-        <w:rPr>
-          <w:rStyle w:val="VerbatimChar"/>
-        </w:rPr>
-        <w:t xml:space="preserve">##   elong + tab         leech       tabanid </w:t>
-      </w:r>
-      <w:r>
-        <w:cr/>
-      </w:r>
-      <w:r>
-        <w:rPr>
-          <w:rStyle w:val="VerbatimChar"/>
-        </w:rPr>
-        <w:t xml:space="preserve">##             5             5             5</w:t>
-      </w:r>
-    </w:p>
-    <w:p>
-      <w:pPr>
-        <w:pStyle w:val="SourceCode"/>
-      </w:pPr>
-      <w:r>
-        <w:rPr>
-          <w:rStyle w:val="VerbatimChar"/>
-        </w:rPr>
-        <w:t xml:space="preserve">##   eu  Id  wt            name    N   X15N d15N emerged   fine n15.leaves</w:t>
-      </w:r>
-      <w:r>
-        <w:cr/>
-      </w:r>
-      <w:r>
-        <w:rPr>
-          <w:rStyle w:val="VerbatimChar"/>
-        </w:rPr>
-        <w:t xml:space="preserve">## 1  1 EU1 5.8              B1 46.9 0.3653 -2.8       0 0.5783         31</w:t>
-      </w:r>
-      <w:r>
-        <w:cr/>
-      </w:r>
-      <w:r>
-        <w:rPr>
-          <w:rStyle w:val="VerbatimChar"/>
-        </w:rPr>
-        <w:t xml:space="preserve">## 2  2 EU2 6.2              B6 82.2 0.3713 13.6       0 0.6755         26</w:t>
-      </w:r>
-      <w:r>
-        <w:cr/>
-      </w:r>
-      <w:r>
-        <w:rPr>
-          <w:rStyle w:val="VerbatimChar"/>
-        </w:rPr>
-        <w:t xml:space="preserve">## 3  3 EU3 6.2              B7 46.8 0.3694  8.4       0 0.1966          6</w:t>
-      </w:r>
-      <w:r>
-        <w:cr/>
-      </w:r>
-      <w:r>
-        <w:rPr>
-          <w:rStyle w:val="VerbatimChar"/>
-        </w:rPr>
-        <w:t xml:space="preserve">## 4  4 EU4 6.2              D6 34.4 0.3714 13.9       1 1.3413          4</w:t>
-      </w:r>
-      <w:r>
-        <w:cr/>
-      </w:r>
-      <w:r>
-        <w:rPr>
-          <w:rStyle w:val="VerbatimChar"/>
-        </w:rPr>
-        <w:t xml:space="preserve">## 5  5 EU5 5.9 Romero_Tray1_A1 51.4 0.3700 10.1       4 0.8255         11</w:t>
-      </w:r>
-      <w:r>
-        <w:cr/>
-      </w:r>
-      <w:r>
-        <w:rPr>
-          <w:rStyle w:val="VerbatimChar"/>
-        </w:rPr>
-        <w:t xml:space="preserve">## 6  6 EU6 5.8              D7 59.6 0.3733 19.1       2 0.4996         40</w:t>
-      </w:r>
-      <w:r>
-        <w:cr/>
-      </w:r>
-      <w:r>
-        <w:rPr>
-          <w:rStyle w:val="VerbatimChar"/>
-        </w:rPr>
-        <w:t xml:space="preserve">##   leaf.mass bromeliad growth     treatment fine.detritus mass.g. decomp</w:t>
-      </w:r>
-      <w:r>
-        <w:cr/>
-      </w:r>
-      <w:r>
-        <w:rPr>
-          <w:rStyle w:val="VerbatimChar"/>
-        </w:rPr>
-        <w:t xml:space="preserve">## 1    0.9677         6   5.06         andro             1   1.514 0.3608</w:t>
-      </w:r>
-      <w:r>
-        <w:cr/>
-      </w:r>
-      <w:r>
-        <w:rPr>
-          <w:rStyle w:val="VerbatimChar"/>
-        </w:rPr>
-        <w:t xml:space="preserve">## 2    0.9127         9   5.58       tabanid            10   1.498 0.3908</w:t>
-      </w:r>
-      <w:r>
-        <w:cr/>
-      </w:r>
-      <w:r>
-        <w:rPr>
-          <w:rStyle w:val="VerbatimChar"/>
-        </w:rPr>
-        <w:t xml:space="preserve">## 3    1.0063        12   6.48       tabanid            18   1.506 0.3319</w:t>
-      </w:r>
-      <w:r>
-        <w:cr/>
-      </w:r>
-      <w:r>
-        <w:rPr>
-          <w:rStyle w:val="VerbatimChar"/>
-        </w:rPr>
-        <w:t xml:space="preserve">## 4    1.0193         3   3.50 elong + andro            33   1.504 0.3221</w:t>
-      </w:r>
-      <w:r>
-        <w:cr/>
-      </w:r>
-      <w:r>
-        <w:rPr>
-          <w:rStyle w:val="VerbatimChar"/>
-        </w:rPr>
-        <w:t xml:space="preserve">## 5    0.9035        10   3.34       control            20   1.502 0.3985</w:t>
-      </w:r>
-      <w:r>
-        <w:cr/>
-      </w:r>
-      <w:r>
-        <w:rPr>
-          <w:rStyle w:val="VerbatimChar"/>
-        </w:rPr>
-        <w:t xml:space="preserve">## 6    0.9469         8  -1.12 elong + andro             8   1.514 0.3748</w:t>
-      </w:r>
-      <w:r>
-        <w:cr/>
-      </w:r>
-      <w:r>
-        <w:rPr>
-          <w:rStyle w:val="VerbatimChar"/>
-        </w:rPr>
-        <w:t xml:space="preserve">##   Culicidae Chironomidae Tipulidae Psychodidae Scirtidae total.surv leech</w:t>
-      </w:r>
-      <w:r>
-        <w:cr/>
-      </w:r>
-      <w:r>
-        <w:rPr>
-          <w:rStyle w:val="VerbatimChar"/>
-        </w:rPr>
-        <w:t xml:space="preserve">## 1         0            1         1           0         0          2     0</w:t>
-      </w:r>
-      <w:r>
-        <w:cr/>
-      </w:r>
-      <w:r>
-        <w:rPr>
-          <w:rStyle w:val="VerbatimChar"/>
-        </w:rPr>
-        <w:t xml:space="preserve">## 2         0            0         0           0         5          5     0</w:t>
-      </w:r>
-      <w:r>
-        <w:cr/>
-      </w:r>
-      <w:r>
-        <w:rPr>
-          <w:rStyle w:val="VerbatimChar"/>
-        </w:rPr>
-        <w:t xml:space="preserve">## 3         1            1         0           0         3          5     0</w:t>
-      </w:r>
-      <w:r>
-        <w:cr/>
-      </w:r>
-      <w:r>
-        <w:rPr>
-          <w:rStyle w:val="VerbatimChar"/>
-        </w:rPr>
-        <w:t xml:space="preserve">## 4         0            2         1           1         3          7     0</w:t>
-      </w:r>
-      <w:r>
-        <w:cr/>
-      </w:r>
-      <w:r>
-        <w:rPr>
-          <w:rStyle w:val="VerbatimChar"/>
-        </w:rPr>
-        <w:t xml:space="preserve">## 5         3           13         1           1         2         20     0</w:t>
-      </w:r>
-      <w:r>
-        <w:cr/>
-      </w:r>
-      <w:r>
-        <w:rPr>
-          <w:rStyle w:val="VerbatimChar"/>
-        </w:rPr>
-        <w:t xml:space="preserve">## 6         0            0         1           0         0          1     0</w:t>
-      </w:r>
-      <w:r>
-        <w:cr/>
-      </w:r>
-      <w:r>
-        <w:rPr>
-          <w:rStyle w:val="VerbatimChar"/>
-        </w:rPr>
-        <w:t xml:space="preserve">##   andro tab elong</w:t>
-      </w:r>
-      <w:r>
-        <w:cr/>
-      </w:r>
-      <w:r>
-        <w:rPr>
-          <w:rStyle w:val="VerbatimChar"/>
-        </w:rPr>
-        <w:t xml:space="preserve">## 1     1   0     0</w:t>
-      </w:r>
-      <w:r>
-        <w:cr/>
-      </w:r>
-      <w:r>
-        <w:rPr>
-          <w:rStyle w:val="VerbatimChar"/>
-        </w:rPr>
-        <w:t xml:space="preserve">## 2     0   1     0</w:t>
-      </w:r>
-      <w:r>
-        <w:cr/>
-      </w:r>
-      <w:r>
-        <w:rPr>
-          <w:rStyle w:val="VerbatimChar"/>
-        </w:rPr>
-        <w:t xml:space="preserve">## 3     0   1     0</w:t>
-      </w:r>
-      <w:r>
-        <w:cr/>
-      </w:r>
-      <w:r>
-        <w:rPr>
-          <w:rStyle w:val="VerbatimChar"/>
-        </w:rPr>
-        <w:t xml:space="preserve">## 4     1   0     1</w:t>
-      </w:r>
-      <w:r>
-        <w:cr/>
-      </w:r>
-      <w:r>
-        <w:rPr>
-          <w:rStyle w:val="VerbatimChar"/>
-        </w:rPr>
-        <w:t xml:space="preserve">## 5     0   0     0</w:t>
-      </w:r>
-      <w:r>
-        <w:cr/>
-      </w:r>
-      <w:r>
-        <w:rPr>
-          <w:rStyle w:val="VerbatimChar"/>
-        </w:rPr>
-        <w:t xml:space="preserve">## 6     1   0     1</w:t>
-      </w:r>
-    </w:p>
     <w:bookmarkStart w:id="21" w:name="introduction"/>
     <w:p>
       <w:pPr>
@@ -519,7 +218,7 @@
     <w:bookmarkEnd w:id="24"/>
     <w:p>
       <w:r>
-        <w:t xml:space="preserve">Predators which are closer in the phylogeny are more likely to occur in the same bromeliads, and to do so with a similar overall metabolic capacity.(F</w:t>
+        <w:t xml:space="preserve">Predators which are closer in the phylogeny are not more likely to occur in the same bromeliads (F</w:t>
       </w:r>
       <w:r>
         <w:rPr>
@@ -528,7 +227,7 @@
         <w:t xml:space="preserve">1,89</w:t>
       </w:r>
       <w:r>
-        <w:t xml:space="preserve">=3.9381,P=0.0503).</w:t>
+        <w:t xml:space="preserve">=0.7031,P=0.404).</w:t>
       </w:r>
     </w:p>
     <w:bookmarkStart w:id="25" w:name="diet-similarity-and-phylogenetic-distance"/>
@@ -543,16 +242,16 @@
     <w:bookmarkEnd w:id="25"/>
     <w:p>
       <w:r>
-        <w:t xml:space="preserve">Phylogenetic distance was not correlated with similarity in diet (F</w:t>
+        <w:t xml:space="preserve">All predators showed a very generalist diet breadth. However, more phylogenetically distinct predators preferred slightly more distant prey, as measured by euclidian distance between feeding trial outcomes (F</w:t>
       </w:r>
       <w:r>
         <w:rPr>
           <w:vertAlign w:val="subscript"/>
         </w:rPr>
-        <w:t xml:space="preserve">1,4</w:t>
-      </w:r>
-      <w:r>
-        <w:t xml:space="preserve">=0.2807,P=0.6243). Indeed, all predators in this system appeared to feed readily on a wide range of prey species.</w:t>
+        <w:t xml:space="preserve">1,19</w:t>
+      </w:r>
+      <w:r>
+        <w:t xml:space="preserve">=4.6038,P=0.045) Regression was weighted by the number of trials conducted.</w:t>
       </w:r>
     </w:p>
     <w:bookmarkStart w:id="26" w:name="ecosystem-level-effects-and-phylogenetic-distance"/>
@@ -591,7 +290,7 @@
               <a:graphicData uri="http://schemas.openxmlformats.org/drawingml/2006/picture">
                 <pic:pic>
                   <pic:nvPicPr>
-                    <pic:cNvPr descr="figure/metabolic_cap_fig.png" id="0" name="Picture"/>
+                    <pic:cNvPr descr="figure/FIG_metabolic_occurance_as_phylo.png" id="0" name="Picture"/>
                     <pic:cNvPicPr>
                       <a:picLocks noChangeArrowheads="1" noChangeAspect="1"/>
                     </pic:cNvPicPr>
@@ -643,7 +342,7 @@
               <a:graphicData uri="http://schemas.openxmlformats.org/drawingml/2006/picture">
                 <pic:pic>
                   <pic:nvPicPr>
-                    <pic:cNvPr descr="figure/feeding_trial.png" id="0" name="Picture"/>
+                    <pic:cNvPr descr="figure/FIG_feeding_trial_as_phylo.png" id="0" name="Picture"/>
                     <pic:cNvPicPr>
                       <a:picLocks noChangeArrowheads="1" noChangeAspect="1"/>
                     </pic:cNvPicPr>
@@ -695,7 +394,7 @@
               <a:graphicData uri="http://schemas.openxmlformats.org/drawingml/2006/picture">
                 <pic:pic>
                   <pic:nvPicPr>
-                    <pic:cNvPr descr="figure/FIG_PD_experiment.png" id="0" name="Picture"/>
+                    <pic:cNvPr descr="figure/FIG_PD_experiment_nonadditive.png" id="0" name="Picture"/>
                     <pic:cNvPicPr>
                       <a:picLocks noChangeArrowheads="1" noChangeAspect="1"/>
                     </pic:cNvPicPr>
@@ -736,7 +435,59 @@
         <w:t xml:space="preserve">FALSE</w:t>
       </w:r>
     </w:p>
-    <w:bookmarkStart w:id="31" w:name="discussion"/>
+    <w:p>
+      <w:r>
+        <w:drawing>
+          <wp:inline>
+            <wp:extent cx="6489700" cy="6489700"/>
+            <wp:effectExtent b="0" l="0" r="0" t="0"/>
+            <wp:docPr descr="" id="1" name="Picture"/>
+            <a:graphic>
+              <a:graphicData uri="http://schemas.openxmlformats.org/drawingml/2006/picture">
+                <pic:pic>
+                  <pic:nvPicPr>
+                    <pic:cNvPr descr="figure/FIG_experiment_responses.png" id="0" name="Picture"/>
+                    <pic:cNvPicPr>
+                      <a:picLocks noChangeArrowheads="1" noChangeAspect="1"/>
+                    </pic:cNvPicPr>
+                  </pic:nvPicPr>
+                  <pic:blipFill>
+                    <a:blip r:embed="rId31"/>
+                    <a:stretch>
+                      <a:fillRect/>
+                    </a:stretch>
+                  </pic:blipFill>
+                  <pic:spPr bwMode="auto">
+                    <a:xfrm>
+                      <a:off x="0" y="0"/>
+                      <a:ext cx="6489700" cy="6489700"/>
+                    </a:xfrm>
+                    <a:prstGeom prst="rect">
+                      <a:avLst/>
+                    </a:prstGeom>
+                    <a:noFill/>
+                    <a:ln w="9525">
+                      <a:noFill/>
+                      <a:headEnd/>
+                      <a:tailEnd/>
+                    </a:ln>
+                  </pic:spPr>
+                </pic:pic>
+              </a:graphicData>
+            </a:graphic>
+          </wp:inline>
+        </w:drawing>
+      </w:r>
+    </w:p>
+    <w:p>
+      <w:pPr>
+        <w:pStyle w:val="ImageCaption"/>
+      </w:pPr>
+      <w:r>
+        <w:t xml:space="preserve">FALSE</w:t>
+      </w:r>
+    </w:p>
+    <w:bookmarkStart w:id="32" w:name="discussion"/>
     <w:p>
       <w:pPr>
         <w:pStyle w:val="Heading2"/>
@@ -745,8 +496,8 @@
         <w:t xml:space="preserve">Discussion</w:t>
       </w:r>
     </w:p>
-    <w:bookmarkEnd w:id="31"/>
-    <w:bookmarkStart w:id="32" w:name="works-cited"/>
+    <w:bookmarkEnd w:id="32"/>
+    <w:bookmarkStart w:id="33" w:name="works-cited"/>
     <w:p>
       <w:pPr>
         <w:pStyle w:val="Heading2"/>
@@ -755,7 +506,7 @@
         <w:t xml:space="preserve">Works Cited</w:t>
       </w:r>
     </w:p>
-    <w:bookmarkEnd w:id="32"/>
+    <w:bookmarkEnd w:id="33"/>
   </w:body>
 </w:document>
 </file>
@@ -767,7 +518,7 @@
 <file path=word/numbering.xml><?xml version="1.0" encoding="utf-8"?>
 <w:numbering xmlns:w="http://schemas.openxmlformats.org/wordprocessingml/2006/main">
   <w:abstractNum w:abstractNumId="0">
-    <w:nsid w:val="c631013b"/>
+    <w:nsid w:val="2ddd149e"/>
     <w:multiLevelType w:val="multilevel"/>
     <w:lvl w:ilvl="0">
       <w:numFmt w:val="bullet"/>
@@ -848,7 +599,7 @@
     </w:lvl>
   </w:abstractNum>
   <w:abstractNum w:abstractNumId="2">
-    <w:nsid w:val="cd85a2f6"/>
+    <w:nsid w:val="6b846565"/>
     <w:multiLevelType w:val="multilevel"/>
     <w:lvl w:ilvl="0">
       <w:start w:val="1"/>

</xml_diff>